<commit_message>
English level updated according to test results
</commit_message>
<xml_diff>
--- a/files/CV_React_Developer_Lukhanin_Jan2021.docx
+++ b/files/CV_React_Developer_Lukhanin_Jan2021.docx
@@ -763,6 +763,7 @@
                 <w:lang w:val="en-US"/>
               </w:rPr>
             </w:pPr>
+            <w:proofErr w:type="spellStart"/>
             <w:r>
               <w:rPr>
                 <w:rFonts w:ascii="Open Sans Light" w:hAnsi="Open Sans Light" w:cs="Open Sans Light"/>
@@ -774,6 +775,7 @@
               </w:rPr>
               <w:t>viber</w:t>
             </w:r>
+            <w:proofErr w:type="spellEnd"/>
           </w:p>
         </w:tc>
         <w:tc>
@@ -1137,6 +1139,7 @@
                 <w:lang w:val="en-US"/>
               </w:rPr>
             </w:pPr>
+            <w:proofErr w:type="spellStart"/>
             <w:r>
               <w:rPr>
                 <w:rFonts w:ascii="Open Sans Light" w:hAnsi="Open Sans Light" w:cs="Open Sans Light"/>
@@ -1148,6 +1151,7 @@
               </w:rPr>
               <w:t>linkedin</w:t>
             </w:r>
+            <w:proofErr w:type="spellEnd"/>
           </w:p>
         </w:tc>
         <w:tc>
@@ -1182,7 +1186,33 @@
                   <w:u w:val="none"/>
                   <w:lang w:val="en-US"/>
                 </w:rPr>
-                <w:t>linkedin.com/in/oleksandr-lukhanin/</w:t>
+                <w:t>linkedin.com/in/</w:t>
+              </w:r>
+              <w:proofErr w:type="spellStart"/>
+              <w:r>
+                <w:rPr>
+                  <w:rStyle w:val="Hyperlink"/>
+                  <w:rFonts w:ascii="Open Sans Light" w:hAnsi="Open Sans Light" w:cs="Open Sans Light"/>
+                  <w:color w:val="0D0D0D" w:themeColor="text1" w:themeTint="F2"/>
+                  <w:sz w:val="18"/>
+                  <w:szCs w:val="18"/>
+                  <w:u w:val="none"/>
+                  <w:lang w:val="en-US"/>
+                </w:rPr>
+                <w:t>oleksandr-lukhanin</w:t>
+              </w:r>
+              <w:proofErr w:type="spellEnd"/>
+              <w:r>
+                <w:rPr>
+                  <w:rStyle w:val="Hyperlink"/>
+                  <w:rFonts w:ascii="Open Sans Light" w:hAnsi="Open Sans Light" w:cs="Open Sans Light"/>
+                  <w:color w:val="0D0D0D" w:themeColor="text1" w:themeTint="F2"/>
+                  <w:sz w:val="18"/>
+                  <w:szCs w:val="18"/>
+                  <w:u w:val="none"/>
+                  <w:lang w:val="en-US"/>
+                </w:rPr>
+                <w:t>/</w:t>
               </w:r>
             </w:hyperlink>
           </w:p>
@@ -1314,6 +1344,7 @@
                 <w:lang w:val="en-US"/>
               </w:rPr>
             </w:pPr>
+            <w:proofErr w:type="spellStart"/>
             <w:r>
               <w:rPr>
                 <w:rFonts w:ascii="Open Sans Light" w:hAnsi="Open Sans Light" w:cs="Open Sans Light"/>
@@ -1325,6 +1356,7 @@
               </w:rPr>
               <w:t>github</w:t>
             </w:r>
+            <w:proofErr w:type="spellEnd"/>
           </w:p>
         </w:tc>
         <w:tc>
@@ -1358,8 +1390,22 @@
                   <w:u w:val="none"/>
                   <w:lang w:val="en-US"/>
                 </w:rPr>
-                <w:t>github.com/XanderUZZZER</w:t>
+                <w:t>github.com/</w:t>
               </w:r>
+              <w:proofErr w:type="spellStart"/>
+              <w:r>
+                <w:rPr>
+                  <w:rStyle w:val="Hyperlink"/>
+                  <w:rFonts w:ascii="Open Sans Light" w:hAnsi="Open Sans Light" w:cs="Open Sans Light"/>
+                  <w:color w:val="0D0D0D" w:themeColor="text1" w:themeTint="F2"/>
+                  <w:sz w:val="18"/>
+                  <w:szCs w:val="18"/>
+                  <w:u w:val="none"/>
+                  <w:lang w:val="en-US"/>
+                </w:rPr>
+                <w:t>XanderUZZZER</w:t>
+              </w:r>
+              <w:proofErr w:type="spellEnd"/>
             </w:hyperlink>
           </w:p>
         </w:tc>
@@ -1522,6 +1568,7 @@
                 <w:lang w:val="en-US"/>
               </w:rPr>
             </w:pPr>
+            <w:proofErr w:type="spellStart"/>
             <w:r>
               <w:rPr>
                 <w:rFonts w:ascii="Open Sans Light" w:hAnsi="Open Sans Light" w:cs="Open Sans Light"/>
@@ -1530,7 +1577,18 @@
                 <w:szCs w:val="18"/>
                 <w:lang w:val="en-US"/>
               </w:rPr>
-              <w:t>Kharkiv, Ukraine</w:t>
+              <w:t>Kharkiv</w:t>
+            </w:r>
+            <w:proofErr w:type="spellEnd"/>
+            <w:r>
+              <w:rPr>
+                <w:rFonts w:ascii="Open Sans Light" w:hAnsi="Open Sans Light" w:cs="Open Sans Light"/>
+                <w:color w:val="0D0D0D" w:themeColor="text1" w:themeTint="F2"/>
+                <w:sz w:val="18"/>
+                <w:szCs w:val="18"/>
+                <w:lang w:val="en-US"/>
+              </w:rPr>
+              <w:t>, Ukraine</w:t>
             </w:r>
           </w:p>
         </w:tc>
@@ -4950,7 +5008,29 @@
           <w:szCs w:val="24"/>
           <w:lang w:val="en-US"/>
         </w:rPr>
-        <w:t>English – preIntermediate</w:t>
+        <w:t>English –</w:t>
+      </w:r>
+      <w:r>
+        <w:rPr>
+          <w:rFonts w:ascii="Open Sans Light" w:hAnsi="Open Sans Light" w:cs="Open Sans Light"/>
+          <w:noProof/>
+          <w:color w:val="0A66C2"/>
+          <w:sz w:val="24"/>
+          <w:szCs w:val="24"/>
+          <w:lang w:val="en-US"/>
+        </w:rPr>
+        <w:t xml:space="preserve"> </w:t>
+      </w:r>
+      <w:r>
+        <w:rPr>
+          <w:rFonts w:ascii="Open Sans Light" w:hAnsi="Open Sans Light" w:cs="Open Sans Light"/>
+          <w:noProof/>
+          <w:color w:val="0A66C2"/>
+          <w:sz w:val="24"/>
+          <w:szCs w:val="24"/>
+          <w:lang w:val="en-US"/>
+        </w:rPr>
+        <w:t>Intermediate</w:t>
       </w:r>
     </w:p>
     <w:p>
@@ -7340,7 +7420,7 @@
                               <w:szCs w:val="16"/>
                               <w:lang w:val="en-US"/>
                             </w:rPr>
-                            <w:t>20 January 2021</w:t>
+                            <w:t>25 January 2021</w:t>
                           </w:r>
                           <w:r>
                             <w:rPr>
@@ -7440,7 +7520,7 @@
                         <w:szCs w:val="16"/>
                         <w:lang w:val="en-US"/>
                       </w:rPr>
-                      <w:t>20 January 2021</w:t>
+                      <w:t>25 January 2021</w:t>
                     </w:r>
                     <w:r>
                       <w:rPr>
@@ -7591,14 +7671,14 @@
         <v:path o:extrusionok="f" gradientshapeok="t" o:connecttype="rect"/>
         <o:lock v:ext="edit" aspectratio="t"/>
       </v:shapetype>
-      <v:shape id="_x0000_i1102" type="#_x0000_t75" style="width:13.75pt;height:13.75pt;visibility:visible" o:gfxdata="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" o:bullet="t">
+      <v:shape id="_x0000_i1094" type="#_x0000_t75" style="width:13.75pt;height:13.75pt;visibility:visible" o:gfxdata="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" o:bullet="t">
         <v:imagedata r:id="rId1" o:title="" cropbottom="-1179f" cropright="-1179f"/>
       </v:shape>
     </w:pict>
   </w:numPicBullet>
   <w:numPicBullet w:numPicBulletId="1">
     <w:pict>
-      <v:shape id="_x0000_i1103" type="#_x0000_t75" style="width:18.8pt;height:16.9pt;visibility:visible" o:gfxdata="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" o:bullet="t">
+      <v:shape id="_x0000_i1095" type="#_x0000_t75" style="width:18.8pt;height:16.9pt;visibility:visible" o:gfxdata="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" o:bullet="t">
         <v:imagedata r:id="rId2" o:title="" cropbottom="-780f"/>
       </v:shape>
     </w:pict>

</xml_diff>